<commit_message>
add chapter 1 part 1
</commit_message>
<xml_diff>
--- a/krponp.docx
+++ b/krponp.docx
@@ -27,21 +27,12 @@
           <w:szCs w:val="28"/>
         </w:rPr>
       </w:pPr>
-      <w:proofErr w:type="spellStart"/>
       <w:r>
         <w:rPr>
           <w:smallCaps/>
           <w:szCs w:val="28"/>
         </w:rPr>
-        <w:t>Набережночелнинский</w:t>
-      </w:r>
-      <w:proofErr w:type="spellEnd"/>
-      <w:r>
-        <w:rPr>
-          <w:smallCaps/>
-          <w:szCs w:val="28"/>
-        </w:rPr>
-        <w:t xml:space="preserve"> институт (филиал) </w:t>
+        <w:t xml:space="preserve">Набережночелнинский институт (филиал) </w:t>
       </w:r>
       <w:r>
         <w:rPr>
@@ -307,21 +298,12 @@
         </w:rPr>
         <w:t xml:space="preserve"> </w:t>
       </w:r>
-      <w:proofErr w:type="spellStart"/>
-      <w:r>
-        <w:rPr>
-          <w:color w:val="000000"/>
-          <w:szCs w:val="28"/>
-        </w:rPr>
-        <w:t>Чураков</w:t>
-      </w:r>
-      <w:proofErr w:type="spellEnd"/>
-      <w:r>
-        <w:rPr>
-          <w:color w:val="000000"/>
-          <w:szCs w:val="28"/>
-        </w:rPr>
-        <w:t xml:space="preserve"> Р.А</w:t>
+      <w:r>
+        <w:rPr>
+          <w:color w:val="000000"/>
+          <w:szCs w:val="28"/>
+        </w:rPr>
+        <w:t>Чураков Р.А</w:t>
       </w:r>
     </w:p>
     <w:p>
@@ -854,6 +836,567 @@
         <w:rPr>
           <w:color w:val="000000"/>
           <w:szCs w:val="28"/>
+        </w:rPr>
+      </w:pPr>
+    </w:p>
+    <w:p>
+      <w:pPr>
+        <w:spacing w:after="160" w:line="259" w:lineRule="auto"/>
+        <w:ind w:firstLine="0"/>
+        <w:jc w:val="left"/>
+        <w:rPr>
+          <w:color w:val="000000"/>
+          <w:szCs w:val="28"/>
+        </w:rPr>
+      </w:pPr>
+      <w:r>
+        <w:rPr>
+          <w:color w:val="000000"/>
+          <w:szCs w:val="28"/>
+        </w:rPr>
+        <w:br w:type="page"/>
+      </w:r>
+    </w:p>
+    <w:p>
+      <w:pPr>
+        <w:spacing w:after="160" w:line="259" w:lineRule="auto"/>
+        <w:ind w:firstLine="0"/>
+        <w:jc w:val="center"/>
+        <w:rPr>
+          <w:b/>
+          <w:color w:val="000000"/>
+          <w:szCs w:val="28"/>
+        </w:rPr>
+      </w:pPr>
+      <w:r>
+        <w:rPr>
+          <w:b/>
+          <w:color w:val="000000"/>
+          <w:szCs w:val="28"/>
+        </w:rPr>
+        <w:lastRenderedPageBreak/>
+        <w:t xml:space="preserve">ПРЕДПРОЕКТНОЕ </w:t>
+      </w:r>
+      <w:r>
+        <w:rPr>
+          <w:b/>
+          <w:color w:val="000000"/>
+          <w:szCs w:val="28"/>
+        </w:rPr>
+        <w:t>ОБСЛЕДОВАНИЕ</w:t>
+      </w:r>
+      <w:r>
+        <w:rPr>
+          <w:b/>
+          <w:color w:val="000000"/>
+          <w:szCs w:val="28"/>
+        </w:rPr>
+        <w:t xml:space="preserve"> ОТДЕЛА КАДРОВ </w:t>
+      </w:r>
+      <w:r>
+        <w:rPr>
+          <w:b/>
+          <w:color w:val="000000"/>
+          <w:szCs w:val="28"/>
+        </w:rPr>
+        <w:t xml:space="preserve">КОМПАНИИ </w:t>
+      </w:r>
+      <w:r>
+        <w:rPr>
+          <w:b/>
+          <w:color w:val="000000"/>
+          <w:szCs w:val="28"/>
+        </w:rPr>
+        <w:br/>
+        <w:t>ООО “АВТОМАТИЗАЦИЯ РОЗНИЧНЫХ ТЕХНОЛОГИЙ”</w:t>
+      </w:r>
+    </w:p>
+    <w:p>
+      <w:pPr>
+        <w:spacing w:after="160" w:line="259" w:lineRule="auto"/>
+        <w:ind w:firstLine="0"/>
+        <w:rPr>
+          <w:b/>
+          <w:color w:val="000000"/>
+          <w:szCs w:val="28"/>
+        </w:rPr>
+      </w:pPr>
+      <w:r>
+        <w:rPr>
+          <w:b/>
+          <w:color w:val="000000"/>
+          <w:szCs w:val="28"/>
+        </w:rPr>
+        <w:t>Анализ процесса трудоустройства в компании, основные характеристики и комплекс решаемых задач</w:t>
+      </w:r>
+    </w:p>
+    <w:p>
+      <w:pPr>
+        <w:spacing w:after="160" w:line="259" w:lineRule="auto"/>
+        <w:rPr>
+          <w:color w:val="000000"/>
+          <w:szCs w:val="28"/>
+        </w:rPr>
+      </w:pPr>
+      <w:r>
+        <w:rPr>
+          <w:color w:val="000000"/>
+          <w:szCs w:val="28"/>
+        </w:rPr>
+        <w:t>В процессе трудоустройства участвует три сотрудника из различных отделов (Таб. 1):</w:t>
+      </w:r>
+    </w:p>
+    <w:tbl>
+      <w:tblPr>
+        <w:tblStyle w:val="a6"/>
+        <w:tblW w:w="0" w:type="auto"/>
+        <w:tblLook w:val="04A0" w:firstRow="1" w:lastRow="0" w:firstColumn="1" w:lastColumn="0" w:noHBand="0" w:noVBand="1"/>
+      </w:tblPr>
+      <w:tblGrid>
+        <w:gridCol w:w="4814"/>
+        <w:gridCol w:w="4814"/>
+      </w:tblGrid>
+      <w:tr>
+        <w:tc>
+          <w:tcPr>
+            <w:tcW w:w="4814" w:type="dxa"/>
+          </w:tcPr>
+          <w:p>
+            <w:pPr>
+              <w:spacing w:after="160" w:line="259" w:lineRule="auto"/>
+              <w:ind w:firstLine="0"/>
+              <w:rPr>
+                <w:b/>
+                <w:color w:val="000000"/>
+                <w:szCs w:val="28"/>
+              </w:rPr>
+            </w:pPr>
+            <w:r>
+              <w:rPr>
+                <w:b/>
+                <w:color w:val="000000"/>
+                <w:szCs w:val="28"/>
+              </w:rPr>
+              <w:t>Должность</w:t>
+            </w:r>
+          </w:p>
+        </w:tc>
+        <w:tc>
+          <w:tcPr>
+            <w:tcW w:w="4814" w:type="dxa"/>
+          </w:tcPr>
+          <w:p>
+            <w:pPr>
+              <w:spacing w:after="160" w:line="259" w:lineRule="auto"/>
+              <w:ind w:firstLine="0"/>
+              <w:rPr>
+                <w:b/>
+                <w:color w:val="000000"/>
+                <w:szCs w:val="28"/>
+              </w:rPr>
+            </w:pPr>
+            <w:r>
+              <w:rPr>
+                <w:b/>
+                <w:color w:val="000000"/>
+                <w:szCs w:val="28"/>
+              </w:rPr>
+              <w:t>Отдел</w:t>
+            </w:r>
+          </w:p>
+        </w:tc>
+      </w:tr>
+      <w:tr>
+        <w:tc>
+          <w:tcPr>
+            <w:tcW w:w="4814" w:type="dxa"/>
+          </w:tcPr>
+          <w:p>
+            <w:pPr>
+              <w:spacing w:after="160" w:line="259" w:lineRule="auto"/>
+              <w:ind w:firstLine="0"/>
+              <w:rPr>
+                <w:color w:val="000000"/>
+                <w:szCs w:val="28"/>
+              </w:rPr>
+            </w:pPr>
+            <w:r>
+              <w:rPr>
+                <w:color w:val="000000"/>
+                <w:szCs w:val="28"/>
+              </w:rPr>
+              <w:t>Специалист по подбору и адаптации персонала</w:t>
+            </w:r>
+          </w:p>
+        </w:tc>
+        <w:tc>
+          <w:tcPr>
+            <w:tcW w:w="4814" w:type="dxa"/>
+          </w:tcPr>
+          <w:p>
+            <w:pPr>
+              <w:spacing w:after="160" w:line="259" w:lineRule="auto"/>
+              <w:ind w:firstLine="0"/>
+              <w:rPr>
+                <w:color w:val="000000"/>
+                <w:szCs w:val="28"/>
+              </w:rPr>
+            </w:pPr>
+            <w:r>
+              <w:rPr>
+                <w:color w:val="000000"/>
+                <w:szCs w:val="28"/>
+              </w:rPr>
+              <w:t>Отдел подбора персонала</w:t>
+            </w:r>
+          </w:p>
+        </w:tc>
+      </w:tr>
+      <w:tr>
+        <w:tc>
+          <w:tcPr>
+            <w:tcW w:w="4814" w:type="dxa"/>
+          </w:tcPr>
+          <w:p>
+            <w:pPr>
+              <w:spacing w:after="160" w:line="259" w:lineRule="auto"/>
+              <w:ind w:firstLine="0"/>
+              <w:rPr>
+                <w:color w:val="000000"/>
+                <w:szCs w:val="28"/>
+              </w:rPr>
+            </w:pPr>
+            <w:r>
+              <w:rPr>
+                <w:color w:val="000000"/>
+                <w:szCs w:val="28"/>
+              </w:rPr>
+              <w:t>Специалист по безопасности</w:t>
+            </w:r>
+          </w:p>
+        </w:tc>
+        <w:tc>
+          <w:tcPr>
+            <w:tcW w:w="4814" w:type="dxa"/>
+          </w:tcPr>
+          <w:p>
+            <w:pPr>
+              <w:spacing w:after="160" w:line="259" w:lineRule="auto"/>
+              <w:ind w:firstLine="0"/>
+              <w:rPr>
+                <w:color w:val="000000"/>
+                <w:szCs w:val="28"/>
+              </w:rPr>
+            </w:pPr>
+            <w:r>
+              <w:rPr>
+                <w:color w:val="000000"/>
+                <w:szCs w:val="28"/>
+              </w:rPr>
+              <w:t>Отдел безопасности</w:t>
+            </w:r>
+          </w:p>
+        </w:tc>
+      </w:tr>
+      <w:tr>
+        <w:tc>
+          <w:tcPr>
+            <w:tcW w:w="4814" w:type="dxa"/>
+          </w:tcPr>
+          <w:p>
+            <w:pPr>
+              <w:spacing w:after="160" w:line="259" w:lineRule="auto"/>
+              <w:ind w:firstLine="0"/>
+              <w:rPr>
+                <w:color w:val="000000"/>
+                <w:szCs w:val="28"/>
+              </w:rPr>
+            </w:pPr>
+            <w:r>
+              <w:rPr>
+                <w:color w:val="000000"/>
+                <w:szCs w:val="28"/>
+              </w:rPr>
+              <w:t>Специалист отдела кадров</w:t>
+            </w:r>
+          </w:p>
+        </w:tc>
+        <w:tc>
+          <w:tcPr>
+            <w:tcW w:w="4814" w:type="dxa"/>
+          </w:tcPr>
+          <w:p>
+            <w:pPr>
+              <w:keepNext/>
+              <w:spacing w:after="160" w:line="259" w:lineRule="auto"/>
+              <w:ind w:firstLine="0"/>
+              <w:rPr>
+                <w:color w:val="000000"/>
+                <w:szCs w:val="28"/>
+              </w:rPr>
+            </w:pPr>
+            <w:r>
+              <w:rPr>
+                <w:color w:val="000000"/>
+                <w:szCs w:val="28"/>
+              </w:rPr>
+              <w:t>Отдел кадров</w:t>
+            </w:r>
+          </w:p>
+        </w:tc>
+      </w:tr>
+    </w:tbl>
+    <w:p>
+      <w:pPr>
+        <w:pStyle w:val="ae"/>
+        <w:rPr>
+          <w:i w:val="0"/>
+          <w:color w:val="auto"/>
+          <w:sz w:val="24"/>
+          <w:szCs w:val="24"/>
+        </w:rPr>
+      </w:pPr>
+      <w:r>
+        <w:rPr>
+          <w:i w:val="0"/>
+          <w:color w:val="auto"/>
+          <w:sz w:val="24"/>
+          <w:szCs w:val="24"/>
+        </w:rPr>
+        <w:t xml:space="preserve">Таблица </w:t>
+      </w:r>
+      <w:r>
+        <w:rPr>
+          <w:i w:val="0"/>
+          <w:color w:val="auto"/>
+          <w:sz w:val="24"/>
+          <w:szCs w:val="24"/>
+        </w:rPr>
+        <w:fldChar w:fldCharType="begin"/>
+      </w:r>
+      <w:r>
+        <w:rPr>
+          <w:i w:val="0"/>
+          <w:color w:val="auto"/>
+          <w:sz w:val="24"/>
+          <w:szCs w:val="24"/>
+        </w:rPr>
+        <w:instrText xml:space="preserve"> SEQ Таблица \* ARABIC </w:instrText>
+      </w:r>
+      <w:r>
+        <w:rPr>
+          <w:i w:val="0"/>
+          <w:color w:val="auto"/>
+          <w:sz w:val="24"/>
+          <w:szCs w:val="24"/>
+        </w:rPr>
+        <w:fldChar w:fldCharType="separate"/>
+      </w:r>
+      <w:r>
+        <w:rPr>
+          <w:i w:val="0"/>
+          <w:noProof/>
+          <w:color w:val="auto"/>
+          <w:sz w:val="24"/>
+          <w:szCs w:val="24"/>
+        </w:rPr>
+        <w:t>1</w:t>
+      </w:r>
+      <w:r>
+        <w:rPr>
+          <w:i w:val="0"/>
+          <w:color w:val="auto"/>
+          <w:sz w:val="24"/>
+          <w:szCs w:val="24"/>
+        </w:rPr>
+        <w:fldChar w:fldCharType="end"/>
+      </w:r>
+      <w:r>
+        <w:rPr>
+          <w:i w:val="0"/>
+          <w:color w:val="auto"/>
+          <w:sz w:val="24"/>
+          <w:szCs w:val="24"/>
+        </w:rPr>
+        <w:t xml:space="preserve"> Уча</w:t>
+      </w:r>
+      <w:r>
+        <w:rPr>
+          <w:i w:val="0"/>
+          <w:color w:val="auto"/>
+          <w:sz w:val="24"/>
+          <w:szCs w:val="24"/>
+        </w:rPr>
+        <w:t>ствующие сотрудники</w:t>
+      </w:r>
+    </w:p>
+    <w:p>
+      <w:r>
+        <w:t>Кандидат, оставив отклик и получив приглашение на первичное собеседование, в случае его успешного прохождения, заполняет анкету на трудоустройство, в которой оставляет свои контактные данные, а также данные следующих документов:</w:t>
+      </w:r>
+    </w:p>
+    <w:p>
+      <w:pPr>
+        <w:pStyle w:val="a5"/>
+        <w:numPr>
+          <w:ilvl w:val="0"/>
+          <w:numId w:val="3"/>
+        </w:numPr>
+      </w:pPr>
+      <w:r>
+        <w:t>Паспорт (ФИО, серия, номер, адрес прописки)</w:t>
+      </w:r>
+    </w:p>
+    <w:p>
+      <w:pPr>
+        <w:pStyle w:val="a5"/>
+        <w:numPr>
+          <w:ilvl w:val="0"/>
+          <w:numId w:val="3"/>
+        </w:numPr>
+      </w:pPr>
+      <w:r>
+        <w:t>СНИЛС</w:t>
+      </w:r>
+    </w:p>
+    <w:p>
+      <w:pPr>
+        <w:pStyle w:val="a5"/>
+        <w:numPr>
+          <w:ilvl w:val="0"/>
+          <w:numId w:val="3"/>
+        </w:numPr>
+      </w:pPr>
+      <w:r>
+        <w:t>ИНН</w:t>
+      </w:r>
+    </w:p>
+    <w:p>
+      <w:pPr>
+        <w:pStyle w:val="a5"/>
+        <w:numPr>
+          <w:ilvl w:val="0"/>
+          <w:numId w:val="3"/>
+        </w:numPr>
+      </w:pPr>
+      <w:r>
+        <w:t>Военный билет (либо приписное свидетельство)</w:t>
+      </w:r>
+    </w:p>
+    <w:p>
+      <w:pPr>
+        <w:pStyle w:val="a5"/>
+        <w:numPr>
+          <w:ilvl w:val="0"/>
+          <w:numId w:val="3"/>
+        </w:numPr>
+      </w:pPr>
+      <w:r>
+        <w:t>Свидетельство о браке (при наличии)</w:t>
+      </w:r>
+    </w:p>
+    <w:p>
+      <w:r>
+        <w:t xml:space="preserve">Полученные данные обрабатываются и заносятся в специализированную информационную систему, после чего отправляются специалисту службы безопасности на проверку. В случае, если кандидат удовлетворяет внутренним требованиям компании (отсутствие судимости, отсутствие задолженностей перед банком, подлинность документов и их актуальность), анкета </w:t>
+      </w:r>
+      <w:r>
+        <w:t>направляется</w:t>
+      </w:r>
+      <w:r>
+        <w:t xml:space="preserve"> специалисту отдела кадров, который </w:t>
+      </w:r>
+      <w:r>
+        <w:t>осуществляет оформление</w:t>
+      </w:r>
+      <w:r>
+        <w:t xml:space="preserve"> договор</w:t>
+      </w:r>
+      <w:r>
+        <w:t xml:space="preserve">а на трудоустройство, внесение </w:t>
+      </w:r>
+      <w:r>
+        <w:t>данных в корпоративную информационную систему,</w:t>
+      </w:r>
+      <w:r>
+        <w:t xml:space="preserve"> создание личной карточки сотрудника с его данными.</w:t>
+      </w:r>
+    </w:p>
+    <w:p>
+      <w:r>
+        <w:lastRenderedPageBreak/>
+        <w:t>Следствием этих действий является дальнейшее закрепление за новым сотрудником рабочего места, создание учетных записей в необходимых для выполнения рабочих обязанностей информационных системах, внесение пользователя в различные базы данных.</w:t>
+      </w:r>
+    </w:p>
+    <w:p>
+      <w:r>
+        <w:t xml:space="preserve">Исходя из этого, в процессе трудоустройства можно выделить следующие задачи: </w:t>
+      </w:r>
+    </w:p>
+    <w:p>
+      <w:pPr>
+        <w:pStyle w:val="a5"/>
+        <w:numPr>
+          <w:ilvl w:val="0"/>
+          <w:numId w:val="4"/>
+        </w:numPr>
+      </w:pPr>
+      <w:r>
+        <w:t>Получение и обработка персональных данных кандидата с помощью анкеты на трудоустройство взаимодействия с ним</w:t>
+      </w:r>
+    </w:p>
+    <w:p>
+      <w:pPr>
+        <w:pStyle w:val="a5"/>
+        <w:numPr>
+          <w:ilvl w:val="0"/>
+          <w:numId w:val="4"/>
+        </w:numPr>
+      </w:pPr>
+      <w:r>
+        <w:t>Передача анкеты специалисту службы безопасности</w:t>
+      </w:r>
+    </w:p>
+    <w:p>
+      <w:pPr>
+        <w:pStyle w:val="a5"/>
+        <w:numPr>
+          <w:ilvl w:val="0"/>
+          <w:numId w:val="4"/>
+        </w:numPr>
+      </w:pPr>
+      <w:r>
+        <w:t>Формирование специалистом службы безопасности запроса на проверку кандидата</w:t>
+      </w:r>
+    </w:p>
+    <w:p>
+      <w:pPr>
+        <w:pStyle w:val="a5"/>
+        <w:numPr>
+          <w:ilvl w:val="0"/>
+          <w:numId w:val="4"/>
+        </w:numPr>
+      </w:pPr>
+      <w:r>
+        <w:t>Передача анкеты специалистом службы безопасности специалисту отдела кадров</w:t>
+      </w:r>
+    </w:p>
+    <w:p>
+      <w:pPr>
+        <w:pStyle w:val="a5"/>
+        <w:numPr>
+          <w:ilvl w:val="0"/>
+          <w:numId w:val="4"/>
+        </w:numPr>
+      </w:pPr>
+      <w:r>
+        <w:t>Обработка данных нового сотрудника специалистом отдела кадров, формирование личной карточки сотрудника, договора на трудоустройство, внесение данных в соответствующие базы данных.</w:t>
+      </w:r>
+    </w:p>
+    <w:p>
+      <w:pPr>
+        <w:rPr>
+          <w:b/>
+          <w:lang w:val="en-US"/>
         </w:rPr>
       </w:pPr>
       <w:bookmarkStart w:id="1" w:name="_GoBack"/>
@@ -872,6 +1415,232 @@
 <file path=word/numbering.xml><?xml version="1.0" encoding="utf-8"?>
 <w:numbering xmlns:wpc="http://schemas.microsoft.com/office/word/2010/wordprocessingCanvas" xmlns:cx="http://schemas.microsoft.com/office/drawing/2014/chartex" xmlns:mc="http://schemas.openxmlformats.org/markup-compatibility/2006" xmlns:o="urn:schemas-microsoft-com:office:office" xmlns:r="http://schemas.openxmlformats.org/officeDocument/2006/relationships" xmlns:m="http://schemas.openxmlformats.org/officeDocument/2006/math" xmlns:v="urn:schemas-microsoft-com:vml" xmlns:wp14="http://schemas.microsoft.com/office/word/2010/wordprocessingDrawing" xmlns:wp="http://schemas.openxmlformats.org/drawingml/2006/wordprocessingDrawing" xmlns:w10="urn:schemas-microsoft-com:office:word" xmlns:w="http://schemas.openxmlformats.org/wordprocessingml/2006/main" xmlns:w14="http://schemas.microsoft.com/office/word/2010/wordml" xmlns:w15="http://schemas.microsoft.com/office/word/2012/wordml" xmlns:w16se="http://schemas.microsoft.com/office/word/2015/wordml/symex" xmlns:wpg="http://schemas.microsoft.com/office/word/2010/wordprocessingGroup" xmlns:wpi="http://schemas.microsoft.com/office/word/2010/wordprocessingInk" xmlns:wne="http://schemas.microsoft.com/office/word/2006/wordml" xmlns:wps="http://schemas.microsoft.com/office/word/2010/wordprocessingShape" mc:Ignorable="w14 w15 w16se wp14">
   <w:abstractNum w:abstractNumId="0" w15:restartNumberingAfterBreak="0">
+    <w:nsid w:val="0C5E260C"/>
+    <w:multiLevelType w:val="hybridMultilevel"/>
+    <w:tmpl w:val="8CBED196"/>
+    <w:lvl w:ilvl="0" w:tplc="04190001">
+      <w:start w:val="1"/>
+      <w:numFmt w:val="bullet"/>
+      <w:lvlText w:val=""/>
+      <w:lvlJc w:val="left"/>
+      <w:pPr>
+        <w:ind w:left="1429" w:hanging="360"/>
+      </w:pPr>
+      <w:rPr>
+        <w:rFonts w:ascii="Symbol" w:hAnsi="Symbol" w:hint="default"/>
+      </w:rPr>
+    </w:lvl>
+    <w:lvl w:ilvl="1" w:tplc="04190003" w:tentative="1">
+      <w:start w:val="1"/>
+      <w:numFmt w:val="bullet"/>
+      <w:lvlText w:val="o"/>
+      <w:lvlJc w:val="left"/>
+      <w:pPr>
+        <w:ind w:left="2149" w:hanging="360"/>
+      </w:pPr>
+      <w:rPr>
+        <w:rFonts w:ascii="Courier New" w:hAnsi="Courier New" w:cs="Courier New" w:hint="default"/>
+      </w:rPr>
+    </w:lvl>
+    <w:lvl w:ilvl="2" w:tplc="04190005" w:tentative="1">
+      <w:start w:val="1"/>
+      <w:numFmt w:val="bullet"/>
+      <w:lvlText w:val=""/>
+      <w:lvlJc w:val="left"/>
+      <w:pPr>
+        <w:ind w:left="2869" w:hanging="360"/>
+      </w:pPr>
+      <w:rPr>
+        <w:rFonts w:ascii="Wingdings" w:hAnsi="Wingdings" w:hint="default"/>
+      </w:rPr>
+    </w:lvl>
+    <w:lvl w:ilvl="3" w:tplc="04190001" w:tentative="1">
+      <w:start w:val="1"/>
+      <w:numFmt w:val="bullet"/>
+      <w:lvlText w:val=""/>
+      <w:lvlJc w:val="left"/>
+      <w:pPr>
+        <w:ind w:left="3589" w:hanging="360"/>
+      </w:pPr>
+      <w:rPr>
+        <w:rFonts w:ascii="Symbol" w:hAnsi="Symbol" w:hint="default"/>
+      </w:rPr>
+    </w:lvl>
+    <w:lvl w:ilvl="4" w:tplc="04190003" w:tentative="1">
+      <w:start w:val="1"/>
+      <w:numFmt w:val="bullet"/>
+      <w:lvlText w:val="o"/>
+      <w:lvlJc w:val="left"/>
+      <w:pPr>
+        <w:ind w:left="4309" w:hanging="360"/>
+      </w:pPr>
+      <w:rPr>
+        <w:rFonts w:ascii="Courier New" w:hAnsi="Courier New" w:cs="Courier New" w:hint="default"/>
+      </w:rPr>
+    </w:lvl>
+    <w:lvl w:ilvl="5" w:tplc="04190005" w:tentative="1">
+      <w:start w:val="1"/>
+      <w:numFmt w:val="bullet"/>
+      <w:lvlText w:val=""/>
+      <w:lvlJc w:val="left"/>
+      <w:pPr>
+        <w:ind w:left="5029" w:hanging="360"/>
+      </w:pPr>
+      <w:rPr>
+        <w:rFonts w:ascii="Wingdings" w:hAnsi="Wingdings" w:hint="default"/>
+      </w:rPr>
+    </w:lvl>
+    <w:lvl w:ilvl="6" w:tplc="04190001" w:tentative="1">
+      <w:start w:val="1"/>
+      <w:numFmt w:val="bullet"/>
+      <w:lvlText w:val=""/>
+      <w:lvlJc w:val="left"/>
+      <w:pPr>
+        <w:ind w:left="5749" w:hanging="360"/>
+      </w:pPr>
+      <w:rPr>
+        <w:rFonts w:ascii="Symbol" w:hAnsi="Symbol" w:hint="default"/>
+      </w:rPr>
+    </w:lvl>
+    <w:lvl w:ilvl="7" w:tplc="04190003" w:tentative="1">
+      <w:start w:val="1"/>
+      <w:numFmt w:val="bullet"/>
+      <w:lvlText w:val="o"/>
+      <w:lvlJc w:val="left"/>
+      <w:pPr>
+        <w:ind w:left="6469" w:hanging="360"/>
+      </w:pPr>
+      <w:rPr>
+        <w:rFonts w:ascii="Courier New" w:hAnsi="Courier New" w:cs="Courier New" w:hint="default"/>
+      </w:rPr>
+    </w:lvl>
+    <w:lvl w:ilvl="8" w:tplc="04190005" w:tentative="1">
+      <w:start w:val="1"/>
+      <w:numFmt w:val="bullet"/>
+      <w:lvlText w:val=""/>
+      <w:lvlJc w:val="left"/>
+      <w:pPr>
+        <w:ind w:left="7189" w:hanging="360"/>
+      </w:pPr>
+      <w:rPr>
+        <w:rFonts w:ascii="Wingdings" w:hAnsi="Wingdings" w:hint="default"/>
+      </w:rPr>
+    </w:lvl>
+  </w:abstractNum>
+  <w:abstractNum w:abstractNumId="1" w15:restartNumberingAfterBreak="0">
+    <w:nsid w:val="12F20CD3"/>
+    <w:multiLevelType w:val="hybridMultilevel"/>
+    <w:tmpl w:val="382071DE"/>
+    <w:lvl w:ilvl="0" w:tplc="04190001">
+      <w:start w:val="1"/>
+      <w:numFmt w:val="bullet"/>
+      <w:lvlText w:val=""/>
+      <w:lvlJc w:val="left"/>
+      <w:pPr>
+        <w:ind w:left="1429" w:hanging="360"/>
+      </w:pPr>
+      <w:rPr>
+        <w:rFonts w:ascii="Symbol" w:hAnsi="Symbol" w:hint="default"/>
+      </w:rPr>
+    </w:lvl>
+    <w:lvl w:ilvl="1" w:tplc="04190003" w:tentative="1">
+      <w:start w:val="1"/>
+      <w:numFmt w:val="bullet"/>
+      <w:lvlText w:val="o"/>
+      <w:lvlJc w:val="left"/>
+      <w:pPr>
+        <w:ind w:left="2149" w:hanging="360"/>
+      </w:pPr>
+      <w:rPr>
+        <w:rFonts w:ascii="Courier New" w:hAnsi="Courier New" w:cs="Courier New" w:hint="default"/>
+      </w:rPr>
+    </w:lvl>
+    <w:lvl w:ilvl="2" w:tplc="04190005" w:tentative="1">
+      <w:start w:val="1"/>
+      <w:numFmt w:val="bullet"/>
+      <w:lvlText w:val=""/>
+      <w:lvlJc w:val="left"/>
+      <w:pPr>
+        <w:ind w:left="2869" w:hanging="360"/>
+      </w:pPr>
+      <w:rPr>
+        <w:rFonts w:ascii="Wingdings" w:hAnsi="Wingdings" w:hint="default"/>
+      </w:rPr>
+    </w:lvl>
+    <w:lvl w:ilvl="3" w:tplc="04190001" w:tentative="1">
+      <w:start w:val="1"/>
+      <w:numFmt w:val="bullet"/>
+      <w:lvlText w:val=""/>
+      <w:lvlJc w:val="left"/>
+      <w:pPr>
+        <w:ind w:left="3589" w:hanging="360"/>
+      </w:pPr>
+      <w:rPr>
+        <w:rFonts w:ascii="Symbol" w:hAnsi="Symbol" w:hint="default"/>
+      </w:rPr>
+    </w:lvl>
+    <w:lvl w:ilvl="4" w:tplc="04190003" w:tentative="1">
+      <w:start w:val="1"/>
+      <w:numFmt w:val="bullet"/>
+      <w:lvlText w:val="o"/>
+      <w:lvlJc w:val="left"/>
+      <w:pPr>
+        <w:ind w:left="4309" w:hanging="360"/>
+      </w:pPr>
+      <w:rPr>
+        <w:rFonts w:ascii="Courier New" w:hAnsi="Courier New" w:cs="Courier New" w:hint="default"/>
+      </w:rPr>
+    </w:lvl>
+    <w:lvl w:ilvl="5" w:tplc="04190005" w:tentative="1">
+      <w:start w:val="1"/>
+      <w:numFmt w:val="bullet"/>
+      <w:lvlText w:val=""/>
+      <w:lvlJc w:val="left"/>
+      <w:pPr>
+        <w:ind w:left="5029" w:hanging="360"/>
+      </w:pPr>
+      <w:rPr>
+        <w:rFonts w:ascii="Wingdings" w:hAnsi="Wingdings" w:hint="default"/>
+      </w:rPr>
+    </w:lvl>
+    <w:lvl w:ilvl="6" w:tplc="04190001" w:tentative="1">
+      <w:start w:val="1"/>
+      <w:numFmt w:val="bullet"/>
+      <w:lvlText w:val=""/>
+      <w:lvlJc w:val="left"/>
+      <w:pPr>
+        <w:ind w:left="5749" w:hanging="360"/>
+      </w:pPr>
+      <w:rPr>
+        <w:rFonts w:ascii="Symbol" w:hAnsi="Symbol" w:hint="default"/>
+      </w:rPr>
+    </w:lvl>
+    <w:lvl w:ilvl="7" w:tplc="04190003" w:tentative="1">
+      <w:start w:val="1"/>
+      <w:numFmt w:val="bullet"/>
+      <w:lvlText w:val="o"/>
+      <w:lvlJc w:val="left"/>
+      <w:pPr>
+        <w:ind w:left="6469" w:hanging="360"/>
+      </w:pPr>
+      <w:rPr>
+        <w:rFonts w:ascii="Courier New" w:hAnsi="Courier New" w:cs="Courier New" w:hint="default"/>
+      </w:rPr>
+    </w:lvl>
+    <w:lvl w:ilvl="8" w:tplc="04190005" w:tentative="1">
+      <w:start w:val="1"/>
+      <w:numFmt w:val="bullet"/>
+      <w:lvlText w:val=""/>
+      <w:lvlJc w:val="left"/>
+      <w:pPr>
+        <w:ind w:left="7189" w:hanging="360"/>
+      </w:pPr>
+      <w:rPr>
+        <w:rFonts w:ascii="Wingdings" w:hAnsi="Wingdings" w:hint="default"/>
+      </w:rPr>
+    </w:lvl>
+  </w:abstractNum>
+  <w:abstractNum w:abstractNumId="2" w15:restartNumberingAfterBreak="0">
     <w:nsid w:val="1FEB30F4"/>
     <w:multiLevelType w:val="multilevel"/>
     <w:tmpl w:val="413881D4"/>
@@ -989,7 +1758,7 @@
       </w:rPr>
     </w:lvl>
   </w:abstractNum>
-  <w:abstractNum w:abstractNumId="1" w15:restartNumberingAfterBreak="0">
+  <w:abstractNum w:abstractNumId="3" w15:restartNumberingAfterBreak="0">
     <w:nsid w:val="7419268E"/>
     <w:multiLevelType w:val="hybridMultilevel"/>
     <w:tmpl w:val="8842C616"/>
@@ -1103,9 +1872,15 @@
     </w:lvl>
   </w:abstractNum>
   <w:num w:numId="1">
+    <w:abstractNumId w:val="2"/>
+  </w:num>
+  <w:num w:numId="2">
+    <w:abstractNumId w:val="3"/>
+  </w:num>
+  <w:num w:numId="3">
     <w:abstractNumId w:val="0"/>
   </w:num>
-  <w:num w:numId="2">
+  <w:num w:numId="4">
     <w:abstractNumId w:val="1"/>
   </w:num>
 </w:numbering>
@@ -1668,6 +2443,144 @@
       <w:contextualSpacing/>
     </w:pPr>
   </w:style>
+  <w:style w:type="table" w:styleId="a6">
+    <w:name w:val="Table Grid"/>
+    <w:basedOn w:val="a1"/>
+    <w:uiPriority w:val="39"/>
+    <w:rsid w:val="009251F5"/>
+    <w:pPr>
+      <w:spacing w:after="0" w:line="240" w:lineRule="auto"/>
+    </w:pPr>
+    <w:tblPr>
+      <w:tblBorders>
+        <w:top w:val="single" w:sz="4" w:space="0" w:color="auto"/>
+        <w:left w:val="single" w:sz="4" w:space="0" w:color="auto"/>
+        <w:bottom w:val="single" w:sz="4" w:space="0" w:color="auto"/>
+        <w:right w:val="single" w:sz="4" w:space="0" w:color="auto"/>
+        <w:insideH w:val="single" w:sz="4" w:space="0" w:color="auto"/>
+        <w:insideV w:val="single" w:sz="4" w:space="0" w:color="auto"/>
+      </w:tblBorders>
+    </w:tblPr>
+  </w:style>
+  <w:style w:type="character" w:styleId="a7">
+    <w:name w:val="annotation reference"/>
+    <w:basedOn w:val="a0"/>
+    <w:uiPriority w:val="99"/>
+    <w:semiHidden/>
+    <w:unhideWhenUsed/>
+    <w:rsid w:val="009251F5"/>
+    <w:rPr>
+      <w:sz w:val="16"/>
+      <w:szCs w:val="16"/>
+    </w:rPr>
+  </w:style>
+  <w:style w:type="paragraph" w:styleId="a8">
+    <w:name w:val="annotation text"/>
+    <w:basedOn w:val="a"/>
+    <w:link w:val="a9"/>
+    <w:uiPriority w:val="99"/>
+    <w:semiHidden/>
+    <w:unhideWhenUsed/>
+    <w:rsid w:val="009251F5"/>
+    <w:pPr>
+      <w:spacing w:line="240" w:lineRule="auto"/>
+    </w:pPr>
+    <w:rPr>
+      <w:sz w:val="20"/>
+      <w:szCs w:val="20"/>
+    </w:rPr>
+  </w:style>
+  <w:style w:type="character" w:customStyle="1" w:styleId="a9">
+    <w:name w:val="Текст примечания Знак"/>
+    <w:basedOn w:val="a0"/>
+    <w:link w:val="a8"/>
+    <w:uiPriority w:val="99"/>
+    <w:semiHidden/>
+    <w:rsid w:val="009251F5"/>
+    <w:rPr>
+      <w:rFonts w:ascii="Times New Roman" w:hAnsi="Times New Roman"/>
+      <w:sz w:val="20"/>
+      <w:szCs w:val="20"/>
+    </w:rPr>
+  </w:style>
+  <w:style w:type="paragraph" w:styleId="aa">
+    <w:name w:val="annotation subject"/>
+    <w:basedOn w:val="a8"/>
+    <w:next w:val="a8"/>
+    <w:link w:val="ab"/>
+    <w:uiPriority w:val="99"/>
+    <w:semiHidden/>
+    <w:unhideWhenUsed/>
+    <w:rsid w:val="009251F5"/>
+    <w:rPr>
+      <w:b/>
+      <w:bCs/>
+    </w:rPr>
+  </w:style>
+  <w:style w:type="character" w:customStyle="1" w:styleId="ab">
+    <w:name w:val="Тема примечания Знак"/>
+    <w:basedOn w:val="a9"/>
+    <w:link w:val="aa"/>
+    <w:uiPriority w:val="99"/>
+    <w:semiHidden/>
+    <w:rsid w:val="009251F5"/>
+    <w:rPr>
+      <w:rFonts w:ascii="Times New Roman" w:hAnsi="Times New Roman"/>
+      <w:b/>
+      <w:bCs/>
+      <w:sz w:val="20"/>
+      <w:szCs w:val="20"/>
+    </w:rPr>
+  </w:style>
+  <w:style w:type="paragraph" w:styleId="ac">
+    <w:name w:val="Balloon Text"/>
+    <w:basedOn w:val="a"/>
+    <w:link w:val="ad"/>
+    <w:uiPriority w:val="99"/>
+    <w:semiHidden/>
+    <w:unhideWhenUsed/>
+    <w:rsid w:val="009251F5"/>
+    <w:pPr>
+      <w:spacing w:line="240" w:lineRule="auto"/>
+    </w:pPr>
+    <w:rPr>
+      <w:rFonts w:ascii="Segoe UI" w:hAnsi="Segoe UI" w:cs="Segoe UI"/>
+      <w:sz w:val="18"/>
+      <w:szCs w:val="18"/>
+    </w:rPr>
+  </w:style>
+  <w:style w:type="character" w:customStyle="1" w:styleId="ad">
+    <w:name w:val="Текст выноски Знак"/>
+    <w:basedOn w:val="a0"/>
+    <w:link w:val="ac"/>
+    <w:uiPriority w:val="99"/>
+    <w:semiHidden/>
+    <w:rsid w:val="009251F5"/>
+    <w:rPr>
+      <w:rFonts w:ascii="Segoe UI" w:hAnsi="Segoe UI" w:cs="Segoe UI"/>
+      <w:sz w:val="18"/>
+      <w:szCs w:val="18"/>
+    </w:rPr>
+  </w:style>
+  <w:style w:type="paragraph" w:styleId="ae">
+    <w:name w:val="caption"/>
+    <w:basedOn w:val="a"/>
+    <w:next w:val="a"/>
+    <w:uiPriority w:val="35"/>
+    <w:unhideWhenUsed/>
+    <w:qFormat/>
+    <w:rsid w:val="009251F5"/>
+    <w:pPr>
+      <w:spacing w:after="200" w:line="240" w:lineRule="auto"/>
+    </w:pPr>
+    <w:rPr>
+      <w:i/>
+      <w:iCs/>
+      <w:color w:val="44546A" w:themeColor="text2"/>
+      <w:sz w:val="18"/>
+      <w:szCs w:val="18"/>
+    </w:rPr>
+  </w:style>
 </w:styles>
 </file>
 
@@ -1937,7 +2850,7 @@
 </file>
 
 <file path=customXml/itemProps1.xml><?xml version="1.0" encoding="utf-8"?>
-<ds:datastoreItem xmlns:ds="http://schemas.openxmlformats.org/officeDocument/2006/customXml" ds:itemID="{E48A73FB-A0BD-4B4A-A61C-C316DB5ADC1C}">
+<ds:datastoreItem xmlns:ds="http://schemas.openxmlformats.org/officeDocument/2006/customXml" ds:itemID="{39F4FD88-0889-4190-9138-CCB75187058A}">
   <ds:schemaRefs>
     <ds:schemaRef ds:uri="http://schemas.openxmlformats.org/officeDocument/2006/bibliography"/>
   </ds:schemaRefs>

</xml_diff>

<commit_message>
chapter 1 part 2_1
</commit_message>
<xml_diff>
--- a/krponp.docx
+++ b/krponp.docx
@@ -859,7 +859,7 @@
     </w:p>
     <w:p>
       <w:pPr>
-        <w:spacing w:after="160" w:line="259" w:lineRule="auto"/>
+        <w:spacing w:before="360" w:after="160" w:line="259" w:lineRule="auto"/>
         <w:ind w:firstLine="0"/>
         <w:jc w:val="center"/>
         <w:rPr>
@@ -913,7 +913,7 @@
     </w:p>
     <w:p>
       <w:pPr>
-        <w:spacing w:after="160" w:line="259" w:lineRule="auto"/>
+        <w:spacing w:before="360" w:after="160" w:line="259" w:lineRule="auto"/>
         <w:ind w:firstLine="0"/>
         <w:rPr>
           <w:b/>
@@ -1394,11 +1394,166 @@
     </w:p>
     <w:p>
       <w:pPr>
+        <w:spacing w:before="360"/>
+        <w:ind w:firstLine="0"/>
         <w:rPr>
           <w:b/>
+        </w:rPr>
+      </w:pPr>
+      <w:r>
+        <w:rPr>
+          <w:b/>
+        </w:rPr>
+        <w:t>Аналитический обзор существующих решений</w:t>
+      </w:r>
+    </w:p>
+    <w:p>
+      <w:r>
+        <w:t xml:space="preserve">Для решения подобных задач существует несколько решений на рынке, отличающиеся функционалом, ценой и способом распространения. Так же они могут различаться способом установки и взаимодействия. Можно выделить следующие типы информационных систем: </w:t>
+      </w:r>
+    </w:p>
+    <w:p>
+      <w:pPr>
+        <w:pStyle w:val="a5"/>
+        <w:numPr>
+          <w:ilvl w:val="0"/>
+          <w:numId w:val="5"/>
+        </w:numPr>
+      </w:pPr>
+      <w:r>
+        <w:t>Локальные информационные системы, требующие непосредственной установки на рабочий компьютер сотрудника.</w:t>
+      </w:r>
+    </w:p>
+    <w:p>
+      <w:pPr>
+        <w:pStyle w:val="a5"/>
+        <w:numPr>
+          <w:ilvl w:val="0"/>
+          <w:numId w:val="5"/>
+        </w:numPr>
+      </w:pPr>
+      <w:r>
+        <w:rPr>
           <w:lang w:val="en-US"/>
         </w:rPr>
-      </w:pPr>
+        <w:t>Web</w:t>
+      </w:r>
+      <w:r>
+        <w:t xml:space="preserve"> – </w:t>
+      </w:r>
+      <w:r>
+        <w:t>инструменты, запускаемые в браузере (</w:t>
+      </w:r>
+      <w:r>
+        <w:rPr>
+          <w:lang w:val="en-US"/>
+        </w:rPr>
+        <w:t>Yandex</w:t>
+      </w:r>
+      <w:r>
+        <w:t xml:space="preserve"> </w:t>
+      </w:r>
+      <w:r>
+        <w:rPr>
+          <w:lang w:val="en-US"/>
+        </w:rPr>
+        <w:t>Browser</w:t>
+      </w:r>
+      <w:r>
+        <w:t xml:space="preserve">, </w:t>
+      </w:r>
+      <w:r>
+        <w:rPr>
+          <w:lang w:val="en-US"/>
+        </w:rPr>
+        <w:t>Google</w:t>
+      </w:r>
+      <w:r>
+        <w:t xml:space="preserve"> </w:t>
+      </w:r>
+      <w:r>
+        <w:rPr>
+          <w:lang w:val="en-US"/>
+        </w:rPr>
+        <w:t>Chrome</w:t>
+      </w:r>
+      <w:r>
+        <w:t xml:space="preserve">, </w:t>
+      </w:r>
+      <w:r>
+        <w:rPr>
+          <w:lang w:val="en-US"/>
+        </w:rPr>
+        <w:t>Opera</w:t>
+      </w:r>
+      <w:r>
+        <w:t>)</w:t>
+      </w:r>
+    </w:p>
+    <w:p>
+      <w:pPr>
+        <w:pStyle w:val="a5"/>
+        <w:numPr>
+          <w:ilvl w:val="0"/>
+          <w:numId w:val="5"/>
+        </w:numPr>
+      </w:pPr>
+      <w:r>
+        <w:t xml:space="preserve">Решения для мобильных устройств на базе операционных систем </w:t>
+      </w:r>
+      <w:r>
+        <w:rPr>
+          <w:lang w:val="en-US"/>
+        </w:rPr>
+        <w:t>Android</w:t>
+      </w:r>
+      <w:r>
+        <w:t xml:space="preserve">, </w:t>
+      </w:r>
+      <w:r>
+        <w:rPr>
+          <w:lang w:val="en-US"/>
+        </w:rPr>
+        <w:t>IOS</w:t>
+      </w:r>
+    </w:p>
+    <w:p>
+      <w:r>
+        <w:lastRenderedPageBreak/>
+        <w:t xml:space="preserve">Так же существуют информационные системы, распространяемые на все доступные устройства, называемые </w:t>
+      </w:r>
+      <w:r>
+        <w:t>мультиплатформенными информационными системами.</w:t>
+      </w:r>
+    </w:p>
+    <w:p>
+      <w:r>
+        <w:rPr>
+          <w:b/>
+        </w:rPr>
+        <w:t xml:space="preserve">1С: «Зарплата и управление персоналом» - </w:t>
+      </w:r>
+      <w:r>
+        <w:t xml:space="preserve">лидер на рынке программного обеспечения в отрасли управления кадрами. Это комплексное решение, позволяющее автоматизировать учет персональных данных сотрудников, учет рабочих часов и расчет заработной платы. Позволяет автоматизировать все основные этапы работы </w:t>
+      </w:r>
+      <w:r>
+        <w:t>специалистов отдела кадров, а также бухгалтеров.</w:t>
+      </w:r>
+    </w:p>
+    <w:p>
+      <w:r>
+        <w:t>Программа является типовым решением с возможностью доработки, реализует функции защиты персональных данных от несанкционированного доступа, позволяет создавать отчеты в различных формах.</w:t>
+      </w:r>
+    </w:p>
+    <w:p>
+      <w:r>
+        <w:t>Для её использования требуется установка на локальный рабочий компьютер сотрудника.</w:t>
+      </w:r>
+    </w:p>
+    <w:p>
+      <w:r>
+        <w:t>Так же данная информационная система, являющаяся частью инфраструктуры компании ООО «1С», имеет возможность интеграции с остальными сервисами компании, а также со сторонними службами.</w:t>
+      </w:r>
       <w:bookmarkStart w:id="1" w:name="_GoBack"/>
       <w:bookmarkEnd w:id="1"/>
     </w:p>
@@ -1528,6 +1683,119 @@
     </w:lvl>
   </w:abstractNum>
   <w:abstractNum w:abstractNumId="1" w15:restartNumberingAfterBreak="0">
+    <w:nsid w:val="0C8A3C0A"/>
+    <w:multiLevelType w:val="hybridMultilevel"/>
+    <w:tmpl w:val="151C5BC4"/>
+    <w:lvl w:ilvl="0" w:tplc="04190001">
+      <w:start w:val="1"/>
+      <w:numFmt w:val="bullet"/>
+      <w:lvlText w:val=""/>
+      <w:lvlJc w:val="left"/>
+      <w:pPr>
+        <w:ind w:left="1507" w:hanging="360"/>
+      </w:pPr>
+      <w:rPr>
+        <w:rFonts w:ascii="Symbol" w:hAnsi="Symbol" w:hint="default"/>
+      </w:rPr>
+    </w:lvl>
+    <w:lvl w:ilvl="1" w:tplc="04190003" w:tentative="1">
+      <w:start w:val="1"/>
+      <w:numFmt w:val="bullet"/>
+      <w:lvlText w:val="o"/>
+      <w:lvlJc w:val="left"/>
+      <w:pPr>
+        <w:ind w:left="2227" w:hanging="360"/>
+      </w:pPr>
+      <w:rPr>
+        <w:rFonts w:ascii="Courier New" w:hAnsi="Courier New" w:cs="Courier New" w:hint="default"/>
+      </w:rPr>
+    </w:lvl>
+    <w:lvl w:ilvl="2" w:tplc="04190005" w:tentative="1">
+      <w:start w:val="1"/>
+      <w:numFmt w:val="bullet"/>
+      <w:lvlText w:val=""/>
+      <w:lvlJc w:val="left"/>
+      <w:pPr>
+        <w:ind w:left="2947" w:hanging="360"/>
+      </w:pPr>
+      <w:rPr>
+        <w:rFonts w:ascii="Wingdings" w:hAnsi="Wingdings" w:hint="default"/>
+      </w:rPr>
+    </w:lvl>
+    <w:lvl w:ilvl="3" w:tplc="04190001" w:tentative="1">
+      <w:start w:val="1"/>
+      <w:numFmt w:val="bullet"/>
+      <w:lvlText w:val=""/>
+      <w:lvlJc w:val="left"/>
+      <w:pPr>
+        <w:ind w:left="3667" w:hanging="360"/>
+      </w:pPr>
+      <w:rPr>
+        <w:rFonts w:ascii="Symbol" w:hAnsi="Symbol" w:hint="default"/>
+      </w:rPr>
+    </w:lvl>
+    <w:lvl w:ilvl="4" w:tplc="04190003" w:tentative="1">
+      <w:start w:val="1"/>
+      <w:numFmt w:val="bullet"/>
+      <w:lvlText w:val="o"/>
+      <w:lvlJc w:val="left"/>
+      <w:pPr>
+        <w:ind w:left="4387" w:hanging="360"/>
+      </w:pPr>
+      <w:rPr>
+        <w:rFonts w:ascii="Courier New" w:hAnsi="Courier New" w:cs="Courier New" w:hint="default"/>
+      </w:rPr>
+    </w:lvl>
+    <w:lvl w:ilvl="5" w:tplc="04190005" w:tentative="1">
+      <w:start w:val="1"/>
+      <w:numFmt w:val="bullet"/>
+      <w:lvlText w:val=""/>
+      <w:lvlJc w:val="left"/>
+      <w:pPr>
+        <w:ind w:left="5107" w:hanging="360"/>
+      </w:pPr>
+      <w:rPr>
+        <w:rFonts w:ascii="Wingdings" w:hAnsi="Wingdings" w:hint="default"/>
+      </w:rPr>
+    </w:lvl>
+    <w:lvl w:ilvl="6" w:tplc="04190001" w:tentative="1">
+      <w:start w:val="1"/>
+      <w:numFmt w:val="bullet"/>
+      <w:lvlText w:val=""/>
+      <w:lvlJc w:val="left"/>
+      <w:pPr>
+        <w:ind w:left="5827" w:hanging="360"/>
+      </w:pPr>
+      <w:rPr>
+        <w:rFonts w:ascii="Symbol" w:hAnsi="Symbol" w:hint="default"/>
+      </w:rPr>
+    </w:lvl>
+    <w:lvl w:ilvl="7" w:tplc="04190003" w:tentative="1">
+      <w:start w:val="1"/>
+      <w:numFmt w:val="bullet"/>
+      <w:lvlText w:val="o"/>
+      <w:lvlJc w:val="left"/>
+      <w:pPr>
+        <w:ind w:left="6547" w:hanging="360"/>
+      </w:pPr>
+      <w:rPr>
+        <w:rFonts w:ascii="Courier New" w:hAnsi="Courier New" w:cs="Courier New" w:hint="default"/>
+      </w:rPr>
+    </w:lvl>
+    <w:lvl w:ilvl="8" w:tplc="04190005" w:tentative="1">
+      <w:start w:val="1"/>
+      <w:numFmt w:val="bullet"/>
+      <w:lvlText w:val=""/>
+      <w:lvlJc w:val="left"/>
+      <w:pPr>
+        <w:ind w:left="7267" w:hanging="360"/>
+      </w:pPr>
+      <w:rPr>
+        <w:rFonts w:ascii="Wingdings" w:hAnsi="Wingdings" w:hint="default"/>
+      </w:rPr>
+    </w:lvl>
+  </w:abstractNum>
+  <w:abstractNum w:abstractNumId="2" w15:restartNumberingAfterBreak="0">
     <w:nsid w:val="12F20CD3"/>
     <w:multiLevelType w:val="hybridMultilevel"/>
     <w:tmpl w:val="382071DE"/>
@@ -1640,7 +1908,7 @@
       </w:rPr>
     </w:lvl>
   </w:abstractNum>
-  <w:abstractNum w:abstractNumId="2" w15:restartNumberingAfterBreak="0">
+  <w:abstractNum w:abstractNumId="3" w15:restartNumberingAfterBreak="0">
     <w:nsid w:val="1FEB30F4"/>
     <w:multiLevelType w:val="multilevel"/>
     <w:tmpl w:val="413881D4"/>
@@ -1758,7 +2026,7 @@
       </w:rPr>
     </w:lvl>
   </w:abstractNum>
-  <w:abstractNum w:abstractNumId="3" w15:restartNumberingAfterBreak="0">
+  <w:abstractNum w:abstractNumId="4" w15:restartNumberingAfterBreak="0">
     <w:nsid w:val="7419268E"/>
     <w:multiLevelType w:val="hybridMultilevel"/>
     <w:tmpl w:val="8842C616"/>
@@ -1872,15 +2140,18 @@
     </w:lvl>
   </w:abstractNum>
   <w:num w:numId="1">
-    <w:abstractNumId w:val="2"/>
+    <w:abstractNumId w:val="3"/>
   </w:num>
   <w:num w:numId="2">
-    <w:abstractNumId w:val="3"/>
+    <w:abstractNumId w:val="4"/>
   </w:num>
   <w:num w:numId="3">
     <w:abstractNumId w:val="0"/>
   </w:num>
   <w:num w:numId="4">
+    <w:abstractNumId w:val="2"/>
+  </w:num>
+  <w:num w:numId="5">
     <w:abstractNumId w:val="1"/>
   </w:num>
 </w:numbering>
@@ -2850,7 +3121,7 @@
 </file>
 
 <file path=customXml/itemProps1.xml><?xml version="1.0" encoding="utf-8"?>
-<ds:datastoreItem xmlns:ds="http://schemas.openxmlformats.org/officeDocument/2006/customXml" ds:itemID="{39F4FD88-0889-4190-9138-CCB75187058A}">
+<ds:datastoreItem xmlns:ds="http://schemas.openxmlformats.org/officeDocument/2006/customXml" ds:itemID="{CFD40BB4-A599-445A-9197-2871880EB0A4}">
   <ds:schemaRefs>
     <ds:schemaRef ds:uri="http://schemas.openxmlformats.org/officeDocument/2006/bibliography"/>
   </ds:schemaRefs>

</xml_diff>

<commit_message>
chapter 1 part 2 finish
</commit_message>
<xml_diff>
--- a/krponp.docx
+++ b/krponp.docx
@@ -1633,10 +1633,7 @@
         <w:t>Система позволяет выполнять трудоустройство, ведение, увольнение</w:t>
       </w:r>
       <w:r>
-        <w:t xml:space="preserve"> </w:t>
-      </w:r>
-      <w:r>
-        <w:t>персонала</w:t>
+        <w:t xml:space="preserve"> персонала</w:t>
       </w:r>
       <w:r>
         <w:t>, ведение профилей сотрудников, расчеты трудовых часов и оплаты для персонала и т.д.</w:t>
@@ -1726,11 +1723,12 @@
       </w:r>
     </w:p>
     <w:p>
-      <w:pPr>
+      <w:r>
         <w:rPr>
           <w:b/>
         </w:rPr>
-      </w:pPr>
+        <w:t>«</w:t>
+      </w:r>
       <w:proofErr w:type="spellStart"/>
       <w:r>
         <w:rPr>
@@ -1743,17 +1741,590 @@
       <w:r>
         <w:rPr>
           <w:b/>
+        </w:rPr>
+        <w:t>»</w:t>
+      </w:r>
+      <w:r>
+        <w:rPr>
+          <w:b/>
+        </w:rPr>
+        <w:t xml:space="preserve"> – </w:t>
+      </w:r>
+      <w:r>
+        <w:t xml:space="preserve">представляет собой сервис безбумажного документооборота внутри компании. В его функционал входят возможности электронного оформления и подписи документов, ведение сотрудников в базе данных. </w:t>
+      </w:r>
+    </w:p>
+    <w:p>
+      <w:r>
+        <w:t xml:space="preserve">Так же сервис представляет широкие возможности интеграции с существующими корпоративными информационными системами (1С, Битрикс24), имеет встроенного </w:t>
+      </w:r>
+      <w:r>
+        <w:rPr>
           <w:lang w:val="en-US"/>
         </w:rPr>
-        <w:t xml:space="preserve"> - TODO</w:t>
-      </w:r>
-      <w:bookmarkStart w:id="1" w:name="_GoBack"/>
-      <w:bookmarkEnd w:id="1"/>
-      <w:r>
-        <w:rPr>
-          <w:b/>
-        </w:rPr>
+        <w:t>AI</w:t>
+      </w:r>
+      <w:r>
         <w:t xml:space="preserve"> </w:t>
+      </w:r>
+      <w:r>
+        <w:t>–</w:t>
+      </w:r>
+      <w:r>
+        <w:t xml:space="preserve"> </w:t>
+      </w:r>
+      <w:r>
+        <w:t>помощника.</w:t>
+      </w:r>
+    </w:p>
+    <w:p>
+      <w:proofErr w:type="spellStart"/>
+      <w:r>
+        <w:rPr>
+          <w:lang w:val="en-US"/>
+        </w:rPr>
+        <w:t>HRLink</w:t>
+      </w:r>
+      <w:proofErr w:type="spellEnd"/>
+      <w:r>
+        <w:t xml:space="preserve"> представляет собой комплексное </w:t>
+      </w:r>
+      <w:r>
+        <w:rPr>
+          <w:lang w:val="en-US"/>
+        </w:rPr>
+        <w:t>Web</w:t>
+      </w:r>
+      <w:r>
+        <w:t xml:space="preserve"> </w:t>
+      </w:r>
+      <w:r>
+        <w:t>–</w:t>
+      </w:r>
+      <w:r>
+        <w:t xml:space="preserve"> </w:t>
+      </w:r>
+      <w:r>
+        <w:t xml:space="preserve">приложение с облачными базами данных, так же есть возможность подключения личного кабинета на мобильных телефонах сотрудников, что дает гибкость в работе и меньшую привязанность к рабочему месту. </w:t>
+      </w:r>
+    </w:p>
+    <w:p>
+      <w:r>
+        <w:t xml:space="preserve">Можно выделить следующие достоинства и недостатки представленных информационных систем (Таб.2): </w:t>
+      </w:r>
+    </w:p>
+    <w:tbl>
+      <w:tblPr>
+        <w:tblStyle w:val="a6"/>
+        <w:tblW w:w="0" w:type="auto"/>
+        <w:tblLook w:val="04A0" w:firstRow="1" w:lastRow="0" w:firstColumn="1" w:lastColumn="0" w:noHBand="0" w:noVBand="1"/>
+      </w:tblPr>
+      <w:tblGrid>
+        <w:gridCol w:w="3209"/>
+        <w:gridCol w:w="3209"/>
+        <w:gridCol w:w="3210"/>
+      </w:tblGrid>
+      <w:tr>
+        <w:tc>
+          <w:tcPr>
+            <w:tcW w:w="3209" w:type="dxa"/>
+          </w:tcPr>
+          <w:p>
+            <w:pPr>
+              <w:ind w:firstLine="0"/>
+              <w:rPr>
+                <w:b/>
+              </w:rPr>
+            </w:pPr>
+            <w:r>
+              <w:rPr>
+                <w:b/>
+              </w:rPr>
+              <w:t>Название</w:t>
+            </w:r>
+          </w:p>
+        </w:tc>
+        <w:tc>
+          <w:tcPr>
+            <w:tcW w:w="3209" w:type="dxa"/>
+          </w:tcPr>
+          <w:p>
+            <w:pPr>
+              <w:ind w:firstLine="0"/>
+              <w:rPr>
+                <w:b/>
+              </w:rPr>
+            </w:pPr>
+            <w:r>
+              <w:rPr>
+                <w:b/>
+              </w:rPr>
+              <w:t>Достоинства</w:t>
+            </w:r>
+          </w:p>
+        </w:tc>
+        <w:tc>
+          <w:tcPr>
+            <w:tcW w:w="3210" w:type="dxa"/>
+          </w:tcPr>
+          <w:p>
+            <w:pPr>
+              <w:ind w:firstLine="0"/>
+              <w:rPr>
+                <w:b/>
+              </w:rPr>
+            </w:pPr>
+            <w:r>
+              <w:rPr>
+                <w:b/>
+              </w:rPr>
+              <w:t>Недостатки</w:t>
+            </w:r>
+          </w:p>
+        </w:tc>
+      </w:tr>
+      <w:tr>
+        <w:tc>
+          <w:tcPr>
+            <w:tcW w:w="3209" w:type="dxa"/>
+          </w:tcPr>
+          <w:p>
+            <w:pPr>
+              <w:ind w:firstLine="0"/>
+            </w:pPr>
+            <w:r>
+              <w:t>1С</w:t>
+            </w:r>
+            <w:r>
+              <w:t xml:space="preserve">: </w:t>
+            </w:r>
+            <w:r>
+              <w:t>«Зарплата и управление персоналом»</w:t>
+            </w:r>
+          </w:p>
+        </w:tc>
+        <w:tc>
+          <w:tcPr>
+            <w:tcW w:w="3209" w:type="dxa"/>
+          </w:tcPr>
+          <w:p>
+            <w:pPr>
+              <w:pStyle w:val="a5"/>
+              <w:numPr>
+                <w:ilvl w:val="0"/>
+                <w:numId w:val="6"/>
+              </w:numPr>
+            </w:pPr>
+            <w:r>
+              <w:t>Широкий функционал по автоматизации и учету персонала</w:t>
+            </w:r>
+          </w:p>
+          <w:p>
+            <w:pPr>
+              <w:pStyle w:val="a5"/>
+              <w:numPr>
+                <w:ilvl w:val="0"/>
+                <w:numId w:val="6"/>
+              </w:numPr>
+            </w:pPr>
+            <w:r>
+              <w:t>Встроенная защита информации</w:t>
+            </w:r>
+          </w:p>
+          <w:p>
+            <w:pPr>
+              <w:pStyle w:val="a5"/>
+              <w:numPr>
+                <w:ilvl w:val="0"/>
+                <w:numId w:val="6"/>
+              </w:numPr>
+            </w:pPr>
+            <w:r>
+              <w:lastRenderedPageBreak/>
+              <w:t>Возможность создания корпоративной экосистемы из программного обеспечения фирмы 1С</w:t>
+            </w:r>
+          </w:p>
+          <w:p>
+            <w:pPr>
+              <w:pStyle w:val="a5"/>
+              <w:numPr>
+                <w:ilvl w:val="0"/>
+                <w:numId w:val="6"/>
+              </w:numPr>
+            </w:pPr>
+            <w:r>
+              <w:t>Разнообразие функций</w:t>
+            </w:r>
+          </w:p>
+        </w:tc>
+        <w:tc>
+          <w:tcPr>
+            <w:tcW w:w="3210" w:type="dxa"/>
+          </w:tcPr>
+          <w:p>
+            <w:pPr>
+              <w:pStyle w:val="a5"/>
+              <w:numPr>
+                <w:ilvl w:val="0"/>
+                <w:numId w:val="6"/>
+              </w:numPr>
+            </w:pPr>
+            <w:r>
+              <w:lastRenderedPageBreak/>
+              <w:t>Ограниченная гибкость</w:t>
+            </w:r>
+          </w:p>
+          <w:p>
+            <w:pPr>
+              <w:pStyle w:val="a5"/>
+              <w:numPr>
+                <w:ilvl w:val="0"/>
+                <w:numId w:val="6"/>
+              </w:numPr>
+            </w:pPr>
+            <w:r>
+              <w:t>Сложность настройки, требующая определенных знаний</w:t>
+            </w:r>
+            <w:r>
+              <w:t xml:space="preserve"> </w:t>
+            </w:r>
+          </w:p>
+        </w:tc>
+      </w:tr>
+      <w:tr>
+        <w:tc>
+          <w:tcPr>
+            <w:tcW w:w="3209" w:type="dxa"/>
+          </w:tcPr>
+          <w:p>
+            <w:pPr>
+              <w:ind w:firstLine="0"/>
+            </w:pPr>
+            <w:r>
+              <w:lastRenderedPageBreak/>
+              <w:t>«БОСС-Кадровик»</w:t>
+            </w:r>
+          </w:p>
+        </w:tc>
+        <w:tc>
+          <w:tcPr>
+            <w:tcW w:w="3209" w:type="dxa"/>
+          </w:tcPr>
+          <w:p>
+            <w:pPr>
+              <w:pStyle w:val="a5"/>
+              <w:numPr>
+                <w:ilvl w:val="0"/>
+                <w:numId w:val="7"/>
+              </w:numPr>
+            </w:pPr>
+            <w:r>
+              <w:t>Простота использования</w:t>
+            </w:r>
+          </w:p>
+          <w:p>
+            <w:pPr>
+              <w:pStyle w:val="a5"/>
+              <w:numPr>
+                <w:ilvl w:val="0"/>
+                <w:numId w:val="7"/>
+              </w:numPr>
+            </w:pPr>
+            <w:r>
+              <w:t>Интеграция с сторонними сервисами и продуктами</w:t>
+            </w:r>
+          </w:p>
+        </w:tc>
+        <w:tc>
+          <w:tcPr>
+            <w:tcW w:w="3210" w:type="dxa"/>
+          </w:tcPr>
+          <w:p>
+            <w:pPr>
+              <w:pStyle w:val="a5"/>
+              <w:keepNext/>
+              <w:numPr>
+                <w:ilvl w:val="0"/>
+                <w:numId w:val="7"/>
+              </w:numPr>
+            </w:pPr>
+            <w:r>
+              <w:t>Высокие требования к аппаратному обеспечению</w:t>
+            </w:r>
+          </w:p>
+        </w:tc>
+      </w:tr>
+      <w:tr>
+        <w:tc>
+          <w:tcPr>
+            <w:tcW w:w="3209" w:type="dxa"/>
+          </w:tcPr>
+          <w:p>
+            <w:pPr>
+              <w:ind w:firstLine="0"/>
+            </w:pPr>
+            <w:r>
+              <w:t>«СБИС управление персоналом»</w:t>
+            </w:r>
+          </w:p>
+        </w:tc>
+        <w:tc>
+          <w:tcPr>
+            <w:tcW w:w="3209" w:type="dxa"/>
+          </w:tcPr>
+          <w:p>
+            <w:pPr>
+              <w:pStyle w:val="a5"/>
+              <w:numPr>
+                <w:ilvl w:val="0"/>
+                <w:numId w:val="7"/>
+              </w:numPr>
+            </w:pPr>
+            <w:r>
+              <w:t>Высокая скорость обработки и доставки документов</w:t>
+            </w:r>
+          </w:p>
+          <w:p>
+            <w:pPr>
+              <w:pStyle w:val="a5"/>
+              <w:numPr>
+                <w:ilvl w:val="0"/>
+                <w:numId w:val="7"/>
+              </w:numPr>
+            </w:pPr>
+            <w:r>
+              <w:t>Автоматическое сохранение данных</w:t>
+            </w:r>
+          </w:p>
+          <w:p>
+            <w:pPr>
+              <w:pStyle w:val="a5"/>
+              <w:numPr>
+                <w:ilvl w:val="0"/>
+                <w:numId w:val="7"/>
+              </w:numPr>
+            </w:pPr>
+            <w:r>
+              <w:t>Хранение в облаке</w:t>
+            </w:r>
+          </w:p>
+          <w:p>
+            <w:pPr>
+              <w:pStyle w:val="a5"/>
+              <w:numPr>
+                <w:ilvl w:val="0"/>
+                <w:numId w:val="7"/>
+              </w:numPr>
+            </w:pPr>
+            <w:r>
+              <w:rPr>
+                <w:lang w:val="en-US"/>
+              </w:rPr>
+              <w:t xml:space="preserve">Web - </w:t>
+            </w:r>
+            <w:r>
+              <w:t>платформа</w:t>
+            </w:r>
+          </w:p>
+        </w:tc>
+        <w:tc>
+          <w:tcPr>
+            <w:tcW w:w="3210" w:type="dxa"/>
+          </w:tcPr>
+          <w:p>
+            <w:pPr>
+              <w:pStyle w:val="a5"/>
+              <w:keepNext/>
+              <w:numPr>
+                <w:ilvl w:val="0"/>
+                <w:numId w:val="7"/>
+              </w:numPr>
+            </w:pPr>
+            <w:r>
+              <w:t>Интерфейс – некоторые сотрудники могут испытывать проблемы с использованием продукта</w:t>
+            </w:r>
+          </w:p>
+        </w:tc>
+      </w:tr>
+      <w:tr>
+        <w:tc>
+          <w:tcPr>
+            <w:tcW w:w="3209" w:type="dxa"/>
+          </w:tcPr>
+          <w:p>
+            <w:pPr>
+              <w:ind w:firstLine="0"/>
+            </w:pPr>
+            <w:r>
+              <w:t>«</w:t>
+            </w:r>
+            <w:proofErr w:type="spellStart"/>
+            <w:r>
+              <w:rPr>
+                <w:lang w:val="en-US"/>
+              </w:rPr>
+              <w:t>HRLink</w:t>
+            </w:r>
+            <w:proofErr w:type="spellEnd"/>
+            <w:r>
+              <w:t>»</w:t>
+            </w:r>
+          </w:p>
+        </w:tc>
+        <w:tc>
+          <w:tcPr>
+            <w:tcW w:w="3209" w:type="dxa"/>
+          </w:tcPr>
+          <w:p>
+            <w:pPr>
+              <w:pStyle w:val="a5"/>
+              <w:numPr>
+                <w:ilvl w:val="0"/>
+                <w:numId w:val="7"/>
+              </w:numPr>
+            </w:pPr>
+            <w:r>
+              <w:t>Возможность интеграции с сторонними сервисами</w:t>
+            </w:r>
+          </w:p>
+          <w:p>
+            <w:pPr>
+              <w:pStyle w:val="a5"/>
+              <w:numPr>
+                <w:ilvl w:val="0"/>
+                <w:numId w:val="7"/>
+              </w:numPr>
+            </w:pPr>
+            <w:r>
+              <w:lastRenderedPageBreak/>
+              <w:t>Автоматизация процессов</w:t>
+            </w:r>
+          </w:p>
+          <w:p>
+            <w:pPr>
+              <w:pStyle w:val="a5"/>
+              <w:numPr>
+                <w:ilvl w:val="0"/>
+                <w:numId w:val="7"/>
+              </w:numPr>
+            </w:pPr>
+            <w:r>
+              <w:t>Поддержка нескольких видов электронной подписи</w:t>
+            </w:r>
+          </w:p>
+          <w:p>
+            <w:pPr>
+              <w:pStyle w:val="a5"/>
+              <w:numPr>
+                <w:ilvl w:val="0"/>
+                <w:numId w:val="7"/>
+              </w:numPr>
+            </w:pPr>
+            <w:r>
+              <w:t>Поддержка различных устройств</w:t>
+            </w:r>
+          </w:p>
+        </w:tc>
+        <w:tc>
+          <w:tcPr>
+            <w:tcW w:w="3210" w:type="dxa"/>
+          </w:tcPr>
+          <w:p>
+            <w:pPr>
+              <w:pStyle w:val="a5"/>
+              <w:keepNext/>
+              <w:numPr>
+                <w:ilvl w:val="0"/>
+                <w:numId w:val="7"/>
+              </w:numPr>
+            </w:pPr>
+            <w:r>
+              <w:lastRenderedPageBreak/>
+              <w:t>Ограниченные возможности внед</w:t>
+            </w:r>
+            <w:bookmarkStart w:id="1" w:name="_GoBack"/>
+            <w:bookmarkEnd w:id="1"/>
+            <w:r>
+              <w:t>рения</w:t>
+            </w:r>
+          </w:p>
+        </w:tc>
+      </w:tr>
+    </w:tbl>
+    <w:p>
+      <w:pPr>
+        <w:pStyle w:val="ae"/>
+        <w:rPr>
+          <w:i w:val="0"/>
+          <w:color w:val="auto"/>
+          <w:sz w:val="24"/>
+          <w:szCs w:val="24"/>
+        </w:rPr>
+      </w:pPr>
+      <w:r>
+        <w:rPr>
+          <w:i w:val="0"/>
+          <w:color w:val="auto"/>
+          <w:sz w:val="24"/>
+          <w:szCs w:val="24"/>
+        </w:rPr>
+        <w:lastRenderedPageBreak/>
+        <w:t xml:space="preserve">Таблица </w:t>
+      </w:r>
+      <w:r>
+        <w:rPr>
+          <w:i w:val="0"/>
+          <w:color w:val="auto"/>
+          <w:sz w:val="24"/>
+          <w:szCs w:val="24"/>
+        </w:rPr>
+        <w:fldChar w:fldCharType="begin"/>
+      </w:r>
+      <w:r>
+        <w:rPr>
+          <w:i w:val="0"/>
+          <w:color w:val="auto"/>
+          <w:sz w:val="24"/>
+          <w:szCs w:val="24"/>
+        </w:rPr>
+        <w:instrText xml:space="preserve"> SEQ Таблица \* ARABIC </w:instrText>
+      </w:r>
+      <w:r>
+        <w:rPr>
+          <w:i w:val="0"/>
+          <w:color w:val="auto"/>
+          <w:sz w:val="24"/>
+          <w:szCs w:val="24"/>
+        </w:rPr>
+        <w:fldChar w:fldCharType="separate"/>
+      </w:r>
+      <w:r>
+        <w:rPr>
+          <w:i w:val="0"/>
+          <w:noProof/>
+          <w:color w:val="auto"/>
+          <w:sz w:val="24"/>
+          <w:szCs w:val="24"/>
+        </w:rPr>
+        <w:t>2</w:t>
+      </w:r>
+      <w:r>
+        <w:rPr>
+          <w:i w:val="0"/>
+          <w:color w:val="auto"/>
+          <w:sz w:val="24"/>
+          <w:szCs w:val="24"/>
+        </w:rPr>
+        <w:fldChar w:fldCharType="end"/>
+      </w:r>
+      <w:r>
+        <w:rPr>
+          <w:i w:val="0"/>
+          <w:color w:val="auto"/>
+          <w:sz w:val="24"/>
+          <w:szCs w:val="24"/>
+        </w:rPr>
+        <w:t xml:space="preserve"> Достоинства и недостатки существующих информационных систем</w:t>
       </w:r>
     </w:p>
     <w:sectPr>
@@ -2226,6 +2797,232 @@
     </w:lvl>
   </w:abstractNum>
   <w:abstractNum w:abstractNumId="4" w15:restartNumberingAfterBreak="0">
+    <w:nsid w:val="5B451E52"/>
+    <w:multiLevelType w:val="hybridMultilevel"/>
+    <w:tmpl w:val="BADE782A"/>
+    <w:lvl w:ilvl="0" w:tplc="04190001">
+      <w:start w:val="1"/>
+      <w:numFmt w:val="bullet"/>
+      <w:lvlText w:val=""/>
+      <w:lvlJc w:val="left"/>
+      <w:pPr>
+        <w:ind w:left="720" w:hanging="360"/>
+      </w:pPr>
+      <w:rPr>
+        <w:rFonts w:ascii="Symbol" w:hAnsi="Symbol" w:hint="default"/>
+      </w:rPr>
+    </w:lvl>
+    <w:lvl w:ilvl="1" w:tplc="04190003" w:tentative="1">
+      <w:start w:val="1"/>
+      <w:numFmt w:val="bullet"/>
+      <w:lvlText w:val="o"/>
+      <w:lvlJc w:val="left"/>
+      <w:pPr>
+        <w:ind w:left="1440" w:hanging="360"/>
+      </w:pPr>
+      <w:rPr>
+        <w:rFonts w:ascii="Courier New" w:hAnsi="Courier New" w:cs="Courier New" w:hint="default"/>
+      </w:rPr>
+    </w:lvl>
+    <w:lvl w:ilvl="2" w:tplc="04190005" w:tentative="1">
+      <w:start w:val="1"/>
+      <w:numFmt w:val="bullet"/>
+      <w:lvlText w:val=""/>
+      <w:lvlJc w:val="left"/>
+      <w:pPr>
+        <w:ind w:left="2160" w:hanging="360"/>
+      </w:pPr>
+      <w:rPr>
+        <w:rFonts w:ascii="Wingdings" w:hAnsi="Wingdings" w:hint="default"/>
+      </w:rPr>
+    </w:lvl>
+    <w:lvl w:ilvl="3" w:tplc="04190001" w:tentative="1">
+      <w:start w:val="1"/>
+      <w:numFmt w:val="bullet"/>
+      <w:lvlText w:val=""/>
+      <w:lvlJc w:val="left"/>
+      <w:pPr>
+        <w:ind w:left="2880" w:hanging="360"/>
+      </w:pPr>
+      <w:rPr>
+        <w:rFonts w:ascii="Symbol" w:hAnsi="Symbol" w:hint="default"/>
+      </w:rPr>
+    </w:lvl>
+    <w:lvl w:ilvl="4" w:tplc="04190003" w:tentative="1">
+      <w:start w:val="1"/>
+      <w:numFmt w:val="bullet"/>
+      <w:lvlText w:val="o"/>
+      <w:lvlJc w:val="left"/>
+      <w:pPr>
+        <w:ind w:left="3600" w:hanging="360"/>
+      </w:pPr>
+      <w:rPr>
+        <w:rFonts w:ascii="Courier New" w:hAnsi="Courier New" w:cs="Courier New" w:hint="default"/>
+      </w:rPr>
+    </w:lvl>
+    <w:lvl w:ilvl="5" w:tplc="04190005" w:tentative="1">
+      <w:start w:val="1"/>
+      <w:numFmt w:val="bullet"/>
+      <w:lvlText w:val=""/>
+      <w:lvlJc w:val="left"/>
+      <w:pPr>
+        <w:ind w:left="4320" w:hanging="360"/>
+      </w:pPr>
+      <w:rPr>
+        <w:rFonts w:ascii="Wingdings" w:hAnsi="Wingdings" w:hint="default"/>
+      </w:rPr>
+    </w:lvl>
+    <w:lvl w:ilvl="6" w:tplc="04190001" w:tentative="1">
+      <w:start w:val="1"/>
+      <w:numFmt w:val="bullet"/>
+      <w:lvlText w:val=""/>
+      <w:lvlJc w:val="left"/>
+      <w:pPr>
+        <w:ind w:left="5040" w:hanging="360"/>
+      </w:pPr>
+      <w:rPr>
+        <w:rFonts w:ascii="Symbol" w:hAnsi="Symbol" w:hint="default"/>
+      </w:rPr>
+    </w:lvl>
+    <w:lvl w:ilvl="7" w:tplc="04190003" w:tentative="1">
+      <w:start w:val="1"/>
+      <w:numFmt w:val="bullet"/>
+      <w:lvlText w:val="o"/>
+      <w:lvlJc w:val="left"/>
+      <w:pPr>
+        <w:ind w:left="5760" w:hanging="360"/>
+      </w:pPr>
+      <w:rPr>
+        <w:rFonts w:ascii="Courier New" w:hAnsi="Courier New" w:cs="Courier New" w:hint="default"/>
+      </w:rPr>
+    </w:lvl>
+    <w:lvl w:ilvl="8" w:tplc="04190005" w:tentative="1">
+      <w:start w:val="1"/>
+      <w:numFmt w:val="bullet"/>
+      <w:lvlText w:val=""/>
+      <w:lvlJc w:val="left"/>
+      <w:pPr>
+        <w:ind w:left="6480" w:hanging="360"/>
+      </w:pPr>
+      <w:rPr>
+        <w:rFonts w:ascii="Wingdings" w:hAnsi="Wingdings" w:hint="default"/>
+      </w:rPr>
+    </w:lvl>
+  </w:abstractNum>
+  <w:abstractNum w:abstractNumId="5" w15:restartNumberingAfterBreak="0">
+    <w:nsid w:val="72A57619"/>
+    <w:multiLevelType w:val="hybridMultilevel"/>
+    <w:tmpl w:val="99946CAC"/>
+    <w:lvl w:ilvl="0" w:tplc="04190001">
+      <w:start w:val="1"/>
+      <w:numFmt w:val="bullet"/>
+      <w:lvlText w:val=""/>
+      <w:lvlJc w:val="left"/>
+      <w:pPr>
+        <w:ind w:left="720" w:hanging="360"/>
+      </w:pPr>
+      <w:rPr>
+        <w:rFonts w:ascii="Symbol" w:hAnsi="Symbol" w:hint="default"/>
+      </w:rPr>
+    </w:lvl>
+    <w:lvl w:ilvl="1" w:tplc="04190003" w:tentative="1">
+      <w:start w:val="1"/>
+      <w:numFmt w:val="bullet"/>
+      <w:lvlText w:val="o"/>
+      <w:lvlJc w:val="left"/>
+      <w:pPr>
+        <w:ind w:left="1440" w:hanging="360"/>
+      </w:pPr>
+      <w:rPr>
+        <w:rFonts w:ascii="Courier New" w:hAnsi="Courier New" w:cs="Courier New" w:hint="default"/>
+      </w:rPr>
+    </w:lvl>
+    <w:lvl w:ilvl="2" w:tplc="04190005" w:tentative="1">
+      <w:start w:val="1"/>
+      <w:numFmt w:val="bullet"/>
+      <w:lvlText w:val=""/>
+      <w:lvlJc w:val="left"/>
+      <w:pPr>
+        <w:ind w:left="2160" w:hanging="360"/>
+      </w:pPr>
+      <w:rPr>
+        <w:rFonts w:ascii="Wingdings" w:hAnsi="Wingdings" w:hint="default"/>
+      </w:rPr>
+    </w:lvl>
+    <w:lvl w:ilvl="3" w:tplc="04190001" w:tentative="1">
+      <w:start w:val="1"/>
+      <w:numFmt w:val="bullet"/>
+      <w:lvlText w:val=""/>
+      <w:lvlJc w:val="left"/>
+      <w:pPr>
+        <w:ind w:left="2880" w:hanging="360"/>
+      </w:pPr>
+      <w:rPr>
+        <w:rFonts w:ascii="Symbol" w:hAnsi="Symbol" w:hint="default"/>
+      </w:rPr>
+    </w:lvl>
+    <w:lvl w:ilvl="4" w:tplc="04190003" w:tentative="1">
+      <w:start w:val="1"/>
+      <w:numFmt w:val="bullet"/>
+      <w:lvlText w:val="o"/>
+      <w:lvlJc w:val="left"/>
+      <w:pPr>
+        <w:ind w:left="3600" w:hanging="360"/>
+      </w:pPr>
+      <w:rPr>
+        <w:rFonts w:ascii="Courier New" w:hAnsi="Courier New" w:cs="Courier New" w:hint="default"/>
+      </w:rPr>
+    </w:lvl>
+    <w:lvl w:ilvl="5" w:tplc="04190005" w:tentative="1">
+      <w:start w:val="1"/>
+      <w:numFmt w:val="bullet"/>
+      <w:lvlText w:val=""/>
+      <w:lvlJc w:val="left"/>
+      <w:pPr>
+        <w:ind w:left="4320" w:hanging="360"/>
+      </w:pPr>
+      <w:rPr>
+        <w:rFonts w:ascii="Wingdings" w:hAnsi="Wingdings" w:hint="default"/>
+      </w:rPr>
+    </w:lvl>
+    <w:lvl w:ilvl="6" w:tplc="04190001" w:tentative="1">
+      <w:start w:val="1"/>
+      <w:numFmt w:val="bullet"/>
+      <w:lvlText w:val=""/>
+      <w:lvlJc w:val="left"/>
+      <w:pPr>
+        <w:ind w:left="5040" w:hanging="360"/>
+      </w:pPr>
+      <w:rPr>
+        <w:rFonts w:ascii="Symbol" w:hAnsi="Symbol" w:hint="default"/>
+      </w:rPr>
+    </w:lvl>
+    <w:lvl w:ilvl="7" w:tplc="04190003" w:tentative="1">
+      <w:start w:val="1"/>
+      <w:numFmt w:val="bullet"/>
+      <w:lvlText w:val="o"/>
+      <w:lvlJc w:val="left"/>
+      <w:pPr>
+        <w:ind w:left="5760" w:hanging="360"/>
+      </w:pPr>
+      <w:rPr>
+        <w:rFonts w:ascii="Courier New" w:hAnsi="Courier New" w:cs="Courier New" w:hint="default"/>
+      </w:rPr>
+    </w:lvl>
+    <w:lvl w:ilvl="8" w:tplc="04190005" w:tentative="1">
+      <w:start w:val="1"/>
+      <w:numFmt w:val="bullet"/>
+      <w:lvlText w:val=""/>
+      <w:lvlJc w:val="left"/>
+      <w:pPr>
+        <w:ind w:left="6480" w:hanging="360"/>
+      </w:pPr>
+      <w:rPr>
+        <w:rFonts w:ascii="Wingdings" w:hAnsi="Wingdings" w:hint="default"/>
+      </w:rPr>
+    </w:lvl>
+  </w:abstractNum>
+  <w:abstractNum w:abstractNumId="6" w15:restartNumberingAfterBreak="0">
     <w:nsid w:val="7419268E"/>
     <w:multiLevelType w:val="hybridMultilevel"/>
     <w:tmpl w:val="8842C616"/>
@@ -2342,7 +3139,7 @@
     <w:abstractNumId w:val="3"/>
   </w:num>
   <w:num w:numId="2">
-    <w:abstractNumId w:val="4"/>
+    <w:abstractNumId w:val="6"/>
   </w:num>
   <w:num w:numId="3">
     <w:abstractNumId w:val="0"/>
@@ -2352,6 +3149,12 @@
   </w:num>
   <w:num w:numId="5">
     <w:abstractNumId w:val="1"/>
+  </w:num>
+  <w:num w:numId="6">
+    <w:abstractNumId w:val="4"/>
+  </w:num>
+  <w:num w:numId="7">
+    <w:abstractNumId w:val="5"/>
   </w:num>
 </w:numbering>
 </file>
@@ -3320,7 +4123,7 @@
 </file>
 
 <file path=customXml/itemProps1.xml><?xml version="1.0" encoding="utf-8"?>
-<ds:datastoreItem xmlns:ds="http://schemas.openxmlformats.org/officeDocument/2006/customXml" ds:itemID="{C70016E7-1804-4393-9BC6-5EE84CF97551}">
+<ds:datastoreItem xmlns:ds="http://schemas.openxmlformats.org/officeDocument/2006/customXml" ds:itemID="{683E2B8B-F3E2-477D-AB52-2E40DB18CB4C}">
   <ds:schemaRefs>
     <ds:schemaRef ds:uri="http://schemas.openxmlformats.org/officeDocument/2006/bibliography"/>
   </ds:schemaRefs>

</xml_diff>